<commit_message>
uprava kurzu a dnesne poznamky
</commit_message>
<xml_diff>
--- a/skola/Základy počítačových sietí (ZPS)/skola/RECAP DO 18.10.docx
+++ b/skola/Základy počítačových sietí (ZPS)/skola/RECAP DO 18.10.docx
@@ -1543,445 +1543,562 @@
         </w:rPr>
         <w:t>...</w:t>
       </w:r>
+    </w:p>
+    <w:p>
+      <w:pPr>
+        <w:ind w:firstLine="720" w:firstLineChars="0"/>
+        <w:jc w:val="left"/>
+        <w:rPr>
+          <w:rFonts w:hint="default"/>
+          <w:b w:val="0"/>
+          <w:bCs w:val="0"/>
+          <w:lang w:val="sk-SK"/>
+        </w:rPr>
+      </w:pPr>
+      <w:r>
+        <w:rPr>
+          <w:rFonts w:hint="default"/>
+          <w:b/>
+          <w:bCs/>
+          <w:lang w:val="sk-SK"/>
+        </w:rPr>
+        <w:tab/>
+      </w:r>
+      <w:r>
+        <w:rPr>
+          <w:rFonts w:hint="default"/>
+          <w:b w:val="0"/>
+          <w:bCs w:val="0"/>
+          <w:highlight w:val="green"/>
+          <w:lang w:val="sk-SK"/>
+        </w:rPr>
+        <w:t>Pravidlá</w:t>
+      </w:r>
+      <w:r>
+        <w:rPr>
+          <w:rFonts w:hint="default"/>
+          <w:b w:val="0"/>
+          <w:bCs w:val="0"/>
+          <w:lang w:val="sk-SK"/>
+        </w:rPr>
+        <w:t>:</w:t>
+      </w:r>
+    </w:p>
+    <w:p>
+      <w:pPr>
+        <w:ind w:firstLine="720" w:firstLineChars="0"/>
+        <w:jc w:val="left"/>
+        <w:rPr>
+          <w:rFonts w:hint="default"/>
+          <w:b w:val="0"/>
+          <w:bCs w:val="0"/>
+          <w:highlight w:val="yellow"/>
+          <w:lang w:val="sk-SK"/>
+        </w:rPr>
+      </w:pPr>
+      <w:r>
+        <w:rPr>
+          <w:rFonts w:hint="default"/>
+          <w:b w:val="0"/>
+          <w:bCs w:val="0"/>
+          <w:lang w:val="sk-SK"/>
+        </w:rPr>
+        <w:tab/>
+      </w:r>
+      <w:r>
+        <w:rPr>
+          <w:rFonts w:hint="default"/>
+          <w:b w:val="0"/>
+          <w:bCs w:val="0"/>
+          <w:lang w:val="sk-SK"/>
+        </w:rPr>
+        <w:tab/>
+      </w:r>
+      <w:r>
+        <w:rPr>
+          <w:rFonts w:hint="default"/>
+          <w:b w:val="0"/>
+          <w:bCs w:val="0"/>
+          <w:highlight w:val="yellow"/>
+          <w:lang w:val="sk-SK"/>
+        </w:rPr>
+        <w:t>Kodovanie správy</w:t>
+      </w:r>
+    </w:p>
+    <w:p>
+      <w:pPr>
+        <w:ind w:firstLine="720" w:firstLineChars="0"/>
+        <w:jc w:val="left"/>
+        <w:rPr>
+          <w:rFonts w:hint="default"/>
+          <w:b/>
+          <w:bCs/>
+          <w:lang w:val="sk-SK"/>
+        </w:rPr>
+      </w:pPr>
+      <w:r>
+        <w:rPr>
+          <w:rFonts w:hint="default"/>
+          <w:b/>
+          <w:bCs/>
+          <w:lang w:val="sk-SK"/>
+        </w:rPr>
+        <w:tab/>
+      </w:r>
+      <w:r>
+        <w:rPr>
+          <w:rFonts w:hint="default"/>
+          <w:b/>
+          <w:bCs/>
+          <w:lang w:val="sk-SK"/>
+        </w:rPr>
+        <w:tab/>
+      </w:r>
+      <w:r>
+        <w:rPr>
+          <w:rFonts w:hint="default"/>
+          <w:b/>
+          <w:bCs/>
+          <w:lang w:val="sk-SK"/>
+        </w:rPr>
+        <w:t xml:space="preserve">   Premena správy  do inej fotmy (na bity)</w:t>
+      </w:r>
+    </w:p>
+    <w:p>
+      <w:pPr>
+        <w:ind w:firstLine="720" w:firstLineChars="0"/>
+        <w:jc w:val="left"/>
+        <w:rPr>
+          <w:rFonts w:hint="default"/>
+          <w:b w:val="0"/>
+          <w:bCs w:val="0"/>
+          <w:highlight w:val="yellow"/>
+          <w:lang w:val="sk-SK"/>
+        </w:rPr>
+      </w:pPr>
+      <w:r>
+        <w:rPr>
+          <w:rFonts w:hint="default"/>
+          <w:b/>
+          <w:bCs/>
+          <w:lang w:val="sk-SK"/>
+        </w:rPr>
+        <w:tab/>
+      </w:r>
+      <w:r>
+        <w:rPr>
+          <w:rFonts w:hint="default"/>
+          <w:b/>
+          <w:bCs/>
+          <w:lang w:val="sk-SK"/>
+        </w:rPr>
+        <w:tab/>
+      </w:r>
+      <w:r>
+        <w:rPr>
+          <w:rFonts w:hint="default"/>
+          <w:b w:val="0"/>
+          <w:bCs w:val="0"/>
+          <w:highlight w:val="yellow"/>
+          <w:lang w:val="sk-SK"/>
+        </w:rPr>
+        <w:t>Formát a zapuzdrenie správy</w:t>
+      </w:r>
+    </w:p>
+    <w:p>
+      <w:pPr>
+        <w:ind w:firstLine="720" w:firstLineChars="0"/>
+        <w:jc w:val="left"/>
+        <w:rPr>
+          <w:rFonts w:hint="default"/>
+          <w:b w:val="0"/>
+          <w:bCs w:val="0"/>
+          <w:lang w:val="sk-SK"/>
+        </w:rPr>
+      </w:pPr>
+      <w:r>
+        <w:rPr>
+          <w:rFonts w:hint="default"/>
+          <w:b/>
+          <w:bCs/>
+          <w:lang w:val="sk-SK"/>
+        </w:rPr>
+        <w:tab/>
+      </w:r>
+      <w:r>
+        <w:rPr>
+          <w:rFonts w:hint="default"/>
+          <w:b/>
+          <w:bCs/>
+          <w:lang w:val="sk-SK"/>
+        </w:rPr>
+        <w:tab/>
+      </w:r>
+      <w:r>
+        <w:rPr>
+          <w:rFonts w:hint="default"/>
+          <w:b/>
+          <w:bCs/>
+          <w:lang w:val="sk-SK"/>
+        </w:rPr>
+        <w:t xml:space="preserve">   </w:t>
+      </w:r>
+      <w:r>
+        <w:rPr>
+          <w:rFonts w:hint="default"/>
+          <w:b w:val="0"/>
+          <w:bCs w:val="0"/>
+          <w:lang w:val="sk-SK"/>
+        </w:rPr>
+        <w:t>Format:</w:t>
+      </w:r>
+      <w:r>
+        <w:rPr>
+          <w:rFonts w:hint="default"/>
+          <w:b w:val="0"/>
+          <w:bCs w:val="0"/>
+          <w:lang w:val="sk-SK"/>
+        </w:rPr>
+        <w:tab/>
+      </w:r>
+      <w:r>
+        <w:rPr>
+          <w:rFonts w:hint="default"/>
+          <w:b w:val="0"/>
+          <w:bCs w:val="0"/>
+          <w:lang w:val="sk-SK"/>
+        </w:rPr>
+        <w:tab/>
+      </w:r>
+      <w:r>
+        <w:rPr>
+          <w:rFonts w:hint="default"/>
+          <w:b w:val="0"/>
+          <w:bCs w:val="0"/>
+          <w:lang w:val="sk-SK"/>
+        </w:rPr>
+        <w:tab/>
+      </w:r>
+    </w:p>
+    <w:p>
+      <w:pPr>
+        <w:ind w:firstLine="720" w:firstLineChars="0"/>
+        <w:jc w:val="left"/>
+        <w:rPr>
+          <w:rFonts w:hint="default"/>
+          <w:b/>
+          <w:bCs/>
+          <w:lang w:val="sk-SK"/>
+        </w:rPr>
+      </w:pPr>
+      <w:r>
+        <w:rPr>
+          <w:rFonts w:hint="default"/>
+          <w:b w:val="0"/>
+          <w:bCs w:val="0"/>
+          <w:lang w:val="sk-SK"/>
+        </w:rPr>
+        <w:tab/>
+      </w:r>
+      <w:r>
+        <w:rPr>
+          <w:rFonts w:hint="default"/>
+          <w:b w:val="0"/>
+          <w:bCs w:val="0"/>
+          <w:lang w:val="sk-SK"/>
+        </w:rPr>
+        <w:tab/>
+      </w:r>
+      <w:r>
+        <w:rPr>
+          <w:rFonts w:hint="default"/>
+          <w:b w:val="0"/>
+          <w:bCs w:val="0"/>
+          <w:lang w:val="sk-SK"/>
+        </w:rPr>
+        <w:tab/>
+      </w:r>
+      <w:r>
+        <w:rPr>
+          <w:rFonts w:hint="default"/>
+          <w:b w:val="0"/>
+          <w:bCs w:val="0"/>
+          <w:lang w:val="sk-SK"/>
+        </w:rPr>
+        <w:t xml:space="preserve">Správa musí mať </w:t>
+      </w:r>
+      <w:r>
+        <w:rPr>
+          <w:rFonts w:hint="default"/>
+          <w:b/>
+          <w:bCs/>
+          <w:lang w:val="sk-SK"/>
+        </w:rPr>
+        <w:t>preddefinovaný formát</w:t>
+      </w:r>
+      <w:r>
+        <w:rPr>
+          <w:rFonts w:hint="default"/>
+          <w:b/>
+          <w:bCs/>
+          <w:lang w:val="en-US"/>
+        </w:rPr>
+        <w:t xml:space="preserve"> </w:t>
+      </w:r>
+      <w:r>
+        <w:rPr>
+          <w:rFonts w:hint="default"/>
+          <w:b/>
+          <w:bCs/>
+          <w:lang w:val="sk-SK"/>
+        </w:rPr>
+        <w:t>štruktúru</w:t>
+      </w:r>
+    </w:p>
+    <w:p>
+      <w:pPr>
+        <w:ind w:firstLine="720" w:firstLineChars="0"/>
+        <w:jc w:val="left"/>
+        <w:rPr>
+          <w:rFonts w:hint="default"/>
+          <w:b w:val="0"/>
+          <w:bCs w:val="0"/>
+          <w:lang w:val="sk-SK"/>
+        </w:rPr>
+      </w:pPr>
+      <w:r>
+        <w:rPr>
+          <w:rFonts w:hint="default"/>
+          <w:b/>
+          <w:bCs/>
+          <w:lang w:val="sk-SK"/>
+        </w:rPr>
+        <w:tab/>
+        <w:t/>
+      </w:r>
+      <w:r>
+        <w:rPr>
+          <w:rFonts w:hint="default"/>
+          <w:b/>
+          <w:bCs/>
+          <w:lang w:val="sk-SK"/>
+        </w:rPr>
+        <w:tab/>
+        <w:t/>
+      </w:r>
+      <w:r>
+        <w:rPr>
+          <w:rFonts w:hint="default"/>
+          <w:b/>
+          <w:bCs/>
+          <w:lang w:val="sk-SK"/>
+        </w:rPr>
+        <w:tab/>
+        <w:t/>
+      </w:r>
+      <w:r>
+        <w:rPr>
+          <w:rFonts w:hint="default"/>
+          <w:b/>
+          <w:bCs/>
+          <w:lang w:val="sk-SK"/>
+        </w:rPr>
+        <w:tab/>
+      </w:r>
+      <w:r>
+        <w:rPr>
+          <w:rFonts w:hint="default"/>
+          <w:b w:val="0"/>
+          <w:bCs w:val="0"/>
+          <w:lang w:val="sk-SK"/>
+        </w:rPr>
+        <w:t>Zaleží od typu spravy a channelu kt sa používa</w:t>
+      </w:r>
+    </w:p>
+    <w:p>
+      <w:pPr>
+        <w:ind w:firstLine="720" w:firstLineChars="0"/>
+        <w:jc w:val="left"/>
+        <w:rPr>
+          <w:rFonts w:hint="default"/>
+          <w:b w:val="0"/>
+          <w:bCs w:val="0"/>
+          <w:lang w:val="sk-SK"/>
+        </w:rPr>
+      </w:pPr>
+      <w:r>
+        <w:rPr>
+          <w:rFonts w:hint="default"/>
+          <w:b w:val="0"/>
+          <w:bCs w:val="0"/>
+          <w:lang w:val="sk-SK"/>
+        </w:rPr>
+        <w:tab/>
+      </w:r>
+      <w:r>
+        <w:rPr>
+          <w:rFonts w:hint="default"/>
+          <w:b w:val="0"/>
+          <w:bCs w:val="0"/>
+          <w:lang w:val="sk-SK"/>
+        </w:rPr>
+        <w:tab/>
+      </w:r>
+      <w:r>
+        <w:rPr>
+          <w:rFonts w:hint="default"/>
+          <w:b w:val="0"/>
+          <w:bCs w:val="0"/>
+          <w:lang w:val="sk-SK"/>
+        </w:rPr>
+        <w:tab/>
+      </w:r>
+      <w:r>
+        <w:rPr>
+          <w:rFonts w:hint="default"/>
+          <w:b w:val="0"/>
+          <w:bCs w:val="0"/>
+          <w:lang w:val="sk-SK"/>
+        </w:rPr>
+        <w:tab/>
+      </w:r>
+      <w:r>
+        <w:rPr>
+          <w:rFonts w:hint="default"/>
+          <w:b w:val="0"/>
+          <w:bCs w:val="0"/>
+          <w:lang w:val="sk-SK"/>
+        </w:rPr>
+        <w:tab/>
+      </w:r>
+      <w:r>
+        <w:rPr>
+          <w:rFonts w:hint="default"/>
+          <w:b w:val="0"/>
+          <w:bCs w:val="0"/>
+          <w:lang w:val="sk-SK"/>
+        </w:rPr>
+        <w:t xml:space="preserve">   Zapuzdrenie:</w:t>
+      </w:r>
+    </w:p>
+    <w:p>
+      <w:pPr>
+        <w:ind w:firstLine="720" w:firstLineChars="0"/>
+        <w:jc w:val="left"/>
+        <w:rPr>
+          <w:rFonts w:hint="default"/>
+          <w:b/>
+          <w:bCs/>
+          <w:lang w:val="sk-SK"/>
+        </w:rPr>
+      </w:pPr>
+      <w:r>
+        <w:rPr>
+          <w:rFonts w:hint="default"/>
+          <w:b w:val="0"/>
+          <w:bCs w:val="0"/>
+          <w:lang w:val="sk-SK"/>
+        </w:rPr>
+        <w:tab/>
+      </w:r>
+      <w:r>
+        <w:rPr>
+          <w:rFonts w:hint="default"/>
+          <w:b w:val="0"/>
+          <w:bCs w:val="0"/>
+          <w:lang w:val="sk-SK"/>
+        </w:rPr>
+        <w:tab/>
+      </w:r>
+      <w:r>
+        <w:rPr>
+          <w:rFonts w:hint="default"/>
+          <w:b w:val="0"/>
+          <w:bCs w:val="0"/>
+          <w:lang w:val="sk-SK"/>
+        </w:rPr>
+        <w:tab/>
+      </w:r>
+      <w:r>
+        <w:rPr>
+          <w:rFonts w:hint="default"/>
+          <w:b w:val="0"/>
+          <w:bCs w:val="0"/>
+          <w:lang w:val="sk-SK"/>
+        </w:rPr>
+        <w:t xml:space="preserve">Každá správa je </w:t>
+      </w:r>
+      <w:r>
+        <w:rPr>
+          <w:rFonts w:hint="default"/>
+          <w:b/>
+          <w:bCs/>
+          <w:lang w:val="sk-SK"/>
+        </w:rPr>
+        <w:t>zapuzdrená (používa špecifický formát-rámec)</w:t>
+      </w:r>
+    </w:p>
+    <w:p>
+      <w:pPr>
+        <w:ind w:firstLine="720" w:firstLineChars="0"/>
+        <w:jc w:val="left"/>
+        <w:rPr>
+          <w:rFonts w:hint="default"/>
+          <w:b/>
+          <w:bCs/>
+          <w:lang w:val="sk-SK"/>
+        </w:rPr>
+      </w:pPr>
+      <w:r>
+        <w:rPr>
+          <w:rFonts w:hint="default"/>
+          <w:b/>
+          <w:bCs/>
+          <w:lang w:val="sk-SK"/>
+        </w:rPr>
+        <w:tab/>
+        <w:t/>
+      </w:r>
+      <w:r>
+        <w:rPr>
+          <w:rFonts w:hint="default"/>
+          <w:b/>
+          <w:bCs/>
+          <w:lang w:val="sk-SK"/>
+        </w:rPr>
+        <w:tab/>
+        <w:t/>
+      </w:r>
+      <w:r>
+        <w:rPr>
+          <w:rFonts w:hint="default"/>
+          <w:b/>
+          <w:bCs/>
+          <w:lang w:val="sk-SK"/>
+        </w:rPr>
+        <w:tab/>
+        <w:t/>
+      </w:r>
+      <w:r>
+        <w:rPr>
+          <w:rFonts w:hint="default"/>
+          <w:b/>
+          <w:bCs/>
+          <w:lang w:val="sk-SK"/>
+        </w:rPr>
+        <w:tab/>
+      </w:r>
+      <w:r>
+        <w:rPr>
+          <w:rFonts w:hint="default"/>
+          <w:b w:val="0"/>
+          <w:bCs w:val="0"/>
+          <w:lang w:val="sk-SK"/>
+        </w:rPr>
+        <w:t>OBALKA - definuje prijímateľa, odosielateľa, oslovenie...</w:t>
+      </w:r>
       <w:bookmarkStart w:id="0" w:name="_GoBack"/>
       <w:bookmarkEnd w:id="0"/>
-    </w:p>
-    <w:p>
-      <w:pPr>
-        <w:ind w:firstLine="720" w:firstLineChars="0"/>
-        <w:jc w:val="left"/>
-        <w:rPr>
-          <w:rFonts w:hint="default"/>
-          <w:b w:val="0"/>
-          <w:bCs w:val="0"/>
-          <w:lang w:val="sk-SK"/>
-        </w:rPr>
-      </w:pPr>
-      <w:r>
-        <w:rPr>
-          <w:rFonts w:hint="default"/>
-          <w:b/>
-          <w:bCs/>
-          <w:lang w:val="sk-SK"/>
-        </w:rPr>
-        <w:tab/>
-      </w:r>
-      <w:r>
-        <w:rPr>
-          <w:rFonts w:hint="default"/>
-          <w:b w:val="0"/>
-          <w:bCs w:val="0"/>
-          <w:highlight w:val="green"/>
-          <w:lang w:val="sk-SK"/>
-        </w:rPr>
-        <w:t>Pravidlá</w:t>
-      </w:r>
-      <w:r>
-        <w:rPr>
-          <w:rFonts w:hint="default"/>
-          <w:b w:val="0"/>
-          <w:bCs w:val="0"/>
-          <w:lang w:val="sk-SK"/>
-        </w:rPr>
-        <w:t>:</w:t>
-      </w:r>
-    </w:p>
-    <w:p>
-      <w:pPr>
-        <w:ind w:firstLine="720" w:firstLineChars="0"/>
-        <w:jc w:val="left"/>
-        <w:rPr>
-          <w:rFonts w:hint="default"/>
-          <w:b w:val="0"/>
-          <w:bCs w:val="0"/>
-          <w:highlight w:val="yellow"/>
-          <w:lang w:val="sk-SK"/>
-        </w:rPr>
-      </w:pPr>
-      <w:r>
-        <w:rPr>
-          <w:rFonts w:hint="default"/>
-          <w:b w:val="0"/>
-          <w:bCs w:val="0"/>
-          <w:lang w:val="sk-SK"/>
-        </w:rPr>
-        <w:tab/>
-      </w:r>
-      <w:r>
-        <w:rPr>
-          <w:rFonts w:hint="default"/>
-          <w:b w:val="0"/>
-          <w:bCs w:val="0"/>
-          <w:lang w:val="sk-SK"/>
-        </w:rPr>
-        <w:tab/>
-      </w:r>
-      <w:r>
-        <w:rPr>
-          <w:rFonts w:hint="default"/>
-          <w:b w:val="0"/>
-          <w:bCs w:val="0"/>
-          <w:highlight w:val="yellow"/>
-          <w:lang w:val="sk-SK"/>
-        </w:rPr>
-        <w:t>Kodovanie správy</w:t>
-      </w:r>
-    </w:p>
-    <w:p>
-      <w:pPr>
-        <w:ind w:firstLine="720" w:firstLineChars="0"/>
-        <w:jc w:val="left"/>
-        <w:rPr>
-          <w:rFonts w:hint="default"/>
-          <w:b/>
-          <w:bCs/>
-          <w:lang w:val="sk-SK"/>
-        </w:rPr>
-      </w:pPr>
-      <w:r>
-        <w:rPr>
-          <w:rFonts w:hint="default"/>
-          <w:b/>
-          <w:bCs/>
-          <w:lang w:val="sk-SK"/>
-        </w:rPr>
-        <w:tab/>
-      </w:r>
-      <w:r>
-        <w:rPr>
-          <w:rFonts w:hint="default"/>
-          <w:b/>
-          <w:bCs/>
-          <w:lang w:val="sk-SK"/>
-        </w:rPr>
-        <w:tab/>
-      </w:r>
-      <w:r>
-        <w:rPr>
-          <w:rFonts w:hint="default"/>
-          <w:b/>
-          <w:bCs/>
-          <w:lang w:val="sk-SK"/>
-        </w:rPr>
-        <w:t xml:space="preserve">   Premena správy  do inej fotmy (na bity)</w:t>
-      </w:r>
-    </w:p>
-    <w:p>
-      <w:pPr>
-        <w:ind w:firstLine="720" w:firstLineChars="0"/>
-        <w:jc w:val="left"/>
-        <w:rPr>
-          <w:rFonts w:hint="default"/>
-          <w:b w:val="0"/>
-          <w:bCs w:val="0"/>
-          <w:highlight w:val="yellow"/>
-          <w:lang w:val="sk-SK"/>
-        </w:rPr>
-      </w:pPr>
-      <w:r>
-        <w:rPr>
-          <w:rFonts w:hint="default"/>
-          <w:b/>
-          <w:bCs/>
-          <w:lang w:val="sk-SK"/>
-        </w:rPr>
-        <w:tab/>
-      </w:r>
-      <w:r>
-        <w:rPr>
-          <w:rFonts w:hint="default"/>
-          <w:b/>
-          <w:bCs/>
-          <w:lang w:val="sk-SK"/>
-        </w:rPr>
-        <w:tab/>
-      </w:r>
-      <w:r>
-        <w:rPr>
-          <w:rFonts w:hint="default"/>
-          <w:b w:val="0"/>
-          <w:bCs w:val="0"/>
-          <w:highlight w:val="yellow"/>
-          <w:lang w:val="sk-SK"/>
-        </w:rPr>
-        <w:t>Formát a zapuzdrenie správy</w:t>
-      </w:r>
-    </w:p>
-    <w:p>
-      <w:pPr>
-        <w:ind w:firstLine="720" w:firstLineChars="0"/>
-        <w:jc w:val="left"/>
-        <w:rPr>
-          <w:rFonts w:hint="default"/>
-          <w:b w:val="0"/>
-          <w:bCs w:val="0"/>
-          <w:lang w:val="sk-SK"/>
-        </w:rPr>
-      </w:pPr>
-      <w:r>
-        <w:rPr>
-          <w:rFonts w:hint="default"/>
-          <w:b/>
-          <w:bCs/>
-          <w:lang w:val="sk-SK"/>
-        </w:rPr>
-        <w:tab/>
-      </w:r>
-      <w:r>
-        <w:rPr>
-          <w:rFonts w:hint="default"/>
-          <w:b/>
-          <w:bCs/>
-          <w:lang w:val="sk-SK"/>
-        </w:rPr>
-        <w:tab/>
-      </w:r>
-      <w:r>
-        <w:rPr>
-          <w:rFonts w:hint="default"/>
-          <w:b/>
-          <w:bCs/>
-          <w:lang w:val="sk-SK"/>
-        </w:rPr>
-        <w:t xml:space="preserve">   </w:t>
-      </w:r>
-      <w:r>
-        <w:rPr>
-          <w:rFonts w:hint="default"/>
-          <w:b w:val="0"/>
-          <w:bCs w:val="0"/>
-          <w:lang w:val="sk-SK"/>
-        </w:rPr>
-        <w:t>Format:</w:t>
-      </w:r>
-      <w:r>
-        <w:rPr>
-          <w:rFonts w:hint="default"/>
-          <w:b w:val="0"/>
-          <w:bCs w:val="0"/>
-          <w:lang w:val="sk-SK"/>
-        </w:rPr>
-        <w:tab/>
-      </w:r>
-      <w:r>
-        <w:rPr>
-          <w:rFonts w:hint="default"/>
-          <w:b w:val="0"/>
-          <w:bCs w:val="0"/>
-          <w:lang w:val="sk-SK"/>
-        </w:rPr>
-        <w:tab/>
-      </w:r>
-      <w:r>
-        <w:rPr>
-          <w:rFonts w:hint="default"/>
-          <w:b w:val="0"/>
-          <w:bCs w:val="0"/>
-          <w:lang w:val="sk-SK"/>
-        </w:rPr>
-        <w:tab/>
-      </w:r>
-    </w:p>
-    <w:p>
-      <w:pPr>
-        <w:ind w:firstLine="720" w:firstLineChars="0"/>
-        <w:jc w:val="left"/>
-        <w:rPr>
-          <w:rFonts w:hint="default"/>
-          <w:b w:val="0"/>
-          <w:bCs w:val="0"/>
-          <w:lang w:val="sk-SK"/>
-        </w:rPr>
-      </w:pPr>
-      <w:r>
-        <w:rPr>
-          <w:rFonts w:hint="default"/>
-          <w:b w:val="0"/>
-          <w:bCs w:val="0"/>
-          <w:lang w:val="sk-SK"/>
-        </w:rPr>
-        <w:tab/>
-      </w:r>
-      <w:r>
-        <w:rPr>
-          <w:rFonts w:hint="default"/>
-          <w:b w:val="0"/>
-          <w:bCs w:val="0"/>
-          <w:lang w:val="sk-SK"/>
-        </w:rPr>
-        <w:tab/>
-      </w:r>
-      <w:r>
-        <w:rPr>
-          <w:rFonts w:hint="default"/>
-          <w:b w:val="0"/>
-          <w:bCs w:val="0"/>
-          <w:lang w:val="sk-SK"/>
-        </w:rPr>
-        <w:tab/>
-      </w:r>
-      <w:r>
-        <w:rPr>
-          <w:rFonts w:hint="default"/>
-          <w:b w:val="0"/>
-          <w:bCs w:val="0"/>
-          <w:lang w:val="sk-SK"/>
-        </w:rPr>
-        <w:t xml:space="preserve">Správa musí mať </w:t>
-      </w:r>
-      <w:r>
-        <w:rPr>
-          <w:rFonts w:hint="default"/>
-          <w:b/>
-          <w:bCs/>
-          <w:lang w:val="sk-SK"/>
-        </w:rPr>
-        <w:t>preddefinovaný formát</w:t>
-      </w:r>
-    </w:p>
-    <w:p>
-      <w:pPr>
-        <w:ind w:firstLine="720" w:firstLineChars="0"/>
-        <w:jc w:val="left"/>
-        <w:rPr>
-          <w:rFonts w:hint="default"/>
-          <w:b w:val="0"/>
-          <w:bCs w:val="0"/>
-          <w:lang w:val="sk-SK"/>
-        </w:rPr>
-      </w:pPr>
-      <w:r>
-        <w:rPr>
-          <w:rFonts w:hint="default"/>
-          <w:b w:val="0"/>
-          <w:bCs w:val="0"/>
-          <w:lang w:val="sk-SK"/>
-        </w:rPr>
-        <w:tab/>
-      </w:r>
-      <w:r>
-        <w:rPr>
-          <w:rFonts w:hint="default"/>
-          <w:b w:val="0"/>
-          <w:bCs w:val="0"/>
-          <w:lang w:val="sk-SK"/>
-        </w:rPr>
-        <w:tab/>
-      </w:r>
-      <w:r>
-        <w:rPr>
-          <w:rFonts w:hint="default"/>
-          <w:b w:val="0"/>
-          <w:bCs w:val="0"/>
-          <w:lang w:val="sk-SK"/>
-        </w:rPr>
-        <w:tab/>
-      </w:r>
-      <w:r>
-        <w:rPr>
-          <w:rFonts w:hint="default"/>
-          <w:b w:val="0"/>
-          <w:bCs w:val="0"/>
-          <w:lang w:val="sk-SK"/>
-        </w:rPr>
-        <w:t>OBALKA - definuje prijímateľa, odosielateľa, oslovenie...</w:t>
-      </w:r>
-    </w:p>
-    <w:p>
-      <w:pPr>
-        <w:ind w:firstLine="720" w:firstLineChars="0"/>
-        <w:jc w:val="left"/>
-        <w:rPr>
-          <w:rFonts w:hint="default"/>
-          <w:b w:val="0"/>
-          <w:bCs w:val="0"/>
-          <w:lang w:val="sk-SK"/>
-        </w:rPr>
-      </w:pPr>
-      <w:r>
-        <w:rPr>
-          <w:rFonts w:hint="default"/>
-          <w:b w:val="0"/>
-          <w:bCs w:val="0"/>
-          <w:lang w:val="sk-SK"/>
-        </w:rPr>
-        <w:tab/>
-      </w:r>
-      <w:r>
-        <w:rPr>
-          <w:rFonts w:hint="default"/>
-          <w:b w:val="0"/>
-          <w:bCs w:val="0"/>
-          <w:lang w:val="sk-SK"/>
-        </w:rPr>
-        <w:tab/>
-      </w:r>
-      <w:r>
-        <w:rPr>
-          <w:rFonts w:hint="default"/>
-          <w:b w:val="0"/>
-          <w:bCs w:val="0"/>
-          <w:lang w:val="sk-SK"/>
-        </w:rPr>
-        <w:t xml:space="preserve">   Zapuzdrenie:</w:t>
-      </w:r>
-    </w:p>
-    <w:p>
-      <w:pPr>
-        <w:ind w:firstLine="720" w:firstLineChars="0"/>
-        <w:jc w:val="left"/>
-        <w:rPr>
-          <w:rFonts w:hint="default"/>
-          <w:b w:val="0"/>
-          <w:bCs w:val="0"/>
-          <w:lang w:val="sk-SK"/>
-        </w:rPr>
-      </w:pPr>
-      <w:r>
-        <w:rPr>
-          <w:rFonts w:hint="default"/>
-          <w:b w:val="0"/>
-          <w:bCs w:val="0"/>
-          <w:lang w:val="sk-SK"/>
-        </w:rPr>
-        <w:tab/>
-      </w:r>
-      <w:r>
-        <w:rPr>
-          <w:rFonts w:hint="default"/>
-          <w:b w:val="0"/>
-          <w:bCs w:val="0"/>
-          <w:lang w:val="sk-SK"/>
-        </w:rPr>
-        <w:tab/>
-      </w:r>
-      <w:r>
-        <w:rPr>
-          <w:rFonts w:hint="default"/>
-          <w:b w:val="0"/>
-          <w:bCs w:val="0"/>
-          <w:lang w:val="sk-SK"/>
-        </w:rPr>
-        <w:tab/>
-      </w:r>
-      <w:r>
-        <w:rPr>
-          <w:rFonts w:hint="default"/>
-          <w:b w:val="0"/>
-          <w:bCs w:val="0"/>
-          <w:lang w:val="sk-SK"/>
-        </w:rPr>
-        <w:t xml:space="preserve">Každá správa je </w:t>
-      </w:r>
-      <w:r>
-        <w:rPr>
-          <w:rFonts w:hint="default"/>
-          <w:b/>
-          <w:bCs/>
-          <w:lang w:val="sk-SK"/>
-        </w:rPr>
-        <w:t>zapuzdrená (používa špecifický formát-rámec)</w:t>
-      </w:r>
     </w:p>
     <w:p>
       <w:pPr>
@@ -2796,6 +2913,7 @@
     <w:p>
       <w:pPr>
         <w:numPr>
+          <w:ilvl w:val="0"/>
           <w:numId w:val="0"/>
         </w:numPr>
         <w:jc w:val="left"/>
@@ -2833,6 +2951,12 @@
           <w:lang w:val="sk-SK"/>
         </w:rPr>
         <w:tab/>
+      </w:r>
+      <w:r>
+        <w:rPr>
+          <w:rFonts w:hint="default"/>
+          <w:lang w:val="sk-SK"/>
+        </w:rPr>
         <w:t>-</w:t>
       </w:r>
       <w:r>
@@ -2864,36 +2988,40 @@
           <w:lang w:val="sk-SK"/>
         </w:rPr>
         <w:tab/>
-        <w:t/>
-      </w:r>
-      <w:r>
-        <w:rPr>
-          <w:rFonts w:hint="default"/>
-          <w:lang w:val="sk-SK"/>
-        </w:rPr>
-        <w:tab/>
-        <w:t/>
-      </w:r>
-      <w:r>
-        <w:rPr>
-          <w:rFonts w:hint="default"/>
-          <w:lang w:val="sk-SK"/>
-        </w:rPr>
-        <w:tab/>
-        <w:t/>
-      </w:r>
-      <w:r>
-        <w:rPr>
-          <w:rFonts w:hint="default"/>
-          <w:lang w:val="sk-SK"/>
-        </w:rPr>
-        <w:tab/>
+      </w:r>
+      <w:r>
+        <w:rPr>
+          <w:rFonts w:hint="default"/>
+          <w:lang w:val="sk-SK"/>
+        </w:rPr>
+        <w:tab/>
+      </w:r>
+      <w:r>
+        <w:rPr>
+          <w:rFonts w:hint="default"/>
+          <w:lang w:val="sk-SK"/>
+        </w:rPr>
+        <w:tab/>
+      </w:r>
+      <w:r>
+        <w:rPr>
+          <w:rFonts w:hint="default"/>
+          <w:lang w:val="sk-SK"/>
+        </w:rPr>
+        <w:tab/>
+      </w:r>
+      <w:r>
+        <w:rPr>
+          <w:rFonts w:hint="default"/>
+          <w:lang w:val="sk-SK"/>
+        </w:rPr>
         <w:t>(definuje spôsob interakcie medzi serverom a klientom)</w:t>
       </w:r>
     </w:p>
     <w:p>
       <w:pPr>
         <w:numPr>
+          <w:ilvl w:val="0"/>
           <w:numId w:val="0"/>
         </w:numPr>
         <w:jc w:val="left"/>
@@ -2925,6 +3053,12 @@
           <w:lang w:val="sk-SK"/>
         </w:rPr>
         <w:tab/>
+      </w:r>
+      <w:r>
+        <w:rPr>
+          <w:rFonts w:hint="default"/>
+          <w:lang w:val="sk-SK"/>
+        </w:rPr>
         <w:t>-</w:t>
       </w:r>
       <w:r>
@@ -2960,42 +3094,48 @@
           <w:lang w:val="sk-SK"/>
         </w:rPr>
         <w:tab/>
-        <w:t/>
-      </w:r>
-      <w:r>
-        <w:rPr>
-          <w:rFonts w:hint="default"/>
-          <w:b/>
-          <w:bCs/>
-          <w:lang w:val="sk-SK"/>
-        </w:rPr>
-        <w:tab/>
-        <w:t/>
-      </w:r>
-      <w:r>
-        <w:rPr>
-          <w:rFonts w:hint="default"/>
-          <w:b/>
-          <w:bCs/>
-          <w:lang w:val="sk-SK"/>
-        </w:rPr>
-        <w:tab/>
-        <w:t/>
-      </w:r>
-      <w:r>
-        <w:rPr>
-          <w:rFonts w:hint="default"/>
-          <w:b/>
-          <w:bCs/>
-          <w:lang w:val="sk-SK"/>
-        </w:rPr>
-        <w:tab/>
+      </w:r>
+      <w:r>
+        <w:rPr>
+          <w:rFonts w:hint="default"/>
+          <w:b/>
+          <w:bCs/>
+          <w:lang w:val="sk-SK"/>
+        </w:rPr>
+        <w:tab/>
+      </w:r>
+      <w:r>
+        <w:rPr>
+          <w:rFonts w:hint="default"/>
+          <w:b/>
+          <w:bCs/>
+          <w:lang w:val="sk-SK"/>
+        </w:rPr>
+        <w:tab/>
+      </w:r>
+      <w:r>
+        <w:rPr>
+          <w:rFonts w:hint="default"/>
+          <w:b/>
+          <w:bCs/>
+          <w:lang w:val="sk-SK"/>
+        </w:rPr>
+        <w:tab/>
+      </w:r>
+      <w:r>
+        <w:rPr>
+          <w:rFonts w:hint="default"/>
+          <w:b/>
+          <w:bCs/>
+          <w:lang w:val="sk-SK"/>
+        </w:rPr>
         <w:t>rieši segmentáciu</w:t>
       </w:r>
     </w:p>
     <w:p>
       <w:pPr>
         <w:numPr>
+          <w:ilvl w:val="0"/>
           <w:numId w:val="0"/>
         </w:numPr>
         <w:jc w:val="left"/>
@@ -3025,6 +3165,12 @@
           <w:lang w:val="sk-SK"/>
         </w:rPr>
         <w:tab/>
+      </w:r>
+      <w:r>
+        <w:rPr>
+          <w:rFonts w:hint="default"/>
+          <w:lang w:val="sk-SK"/>
+        </w:rPr>
         <w:t>-</w:t>
       </w:r>
       <w:r>
@@ -3056,6 +3202,7 @@
     <w:p>
       <w:pPr>
         <w:numPr>
+          <w:ilvl w:val="0"/>
           <w:numId w:val="0"/>
         </w:numPr>
         <w:jc w:val="left"/>
@@ -3116,6 +3263,7 @@
     <w:p>
       <w:pPr>
         <w:numPr>
+          <w:ilvl w:val="0"/>
           <w:numId w:val="0"/>
         </w:numPr>
         <w:jc w:val="left"/>
@@ -3134,36 +3282,41 @@
           <w:lang w:val="sk-SK"/>
         </w:rPr>
         <w:tab/>
-        <w:t/>
-      </w:r>
-      <w:r>
-        <w:rPr>
-          <w:rFonts w:hint="default"/>
-          <w:b/>
-          <w:bCs/>
-          <w:lang w:val="sk-SK"/>
-        </w:rPr>
-        <w:tab/>
-        <w:t/>
-      </w:r>
-      <w:r>
-        <w:rPr>
-          <w:rFonts w:hint="default"/>
-          <w:b/>
-          <w:bCs/>
-          <w:lang w:val="sk-SK"/>
-        </w:rPr>
-        <w:tab/>
-        <w:t/>
-      </w:r>
-      <w:r>
-        <w:rPr>
-          <w:rFonts w:hint="default"/>
-          <w:b/>
-          <w:bCs/>
-          <w:lang w:val="sk-SK"/>
-        </w:rPr>
-        <w:tab/>
+      </w:r>
+      <w:r>
+        <w:rPr>
+          <w:rFonts w:hint="default"/>
+          <w:b/>
+          <w:bCs/>
+          <w:lang w:val="sk-SK"/>
+        </w:rPr>
+        <w:tab/>
+      </w:r>
+      <w:r>
+        <w:rPr>
+          <w:rFonts w:hint="default"/>
+          <w:b/>
+          <w:bCs/>
+          <w:lang w:val="sk-SK"/>
+        </w:rPr>
+        <w:tab/>
+      </w:r>
+      <w:r>
+        <w:rPr>
+          <w:rFonts w:hint="default"/>
+          <w:b/>
+          <w:bCs/>
+          <w:lang w:val="sk-SK"/>
+        </w:rPr>
+        <w:tab/>
+      </w:r>
+      <w:r>
+        <w:rPr>
+          <w:rFonts w:hint="default"/>
+          <w:b/>
+          <w:bCs/>
+          <w:lang w:val="sk-SK"/>
+        </w:rPr>
         <w:t>A z toho urobí bity a tie posiela po siety</w:t>
       </w:r>
       <w:r>

</xml_diff>